<commit_message>
End Files Ignore and Commit -a.
</commit_message>
<xml_diff>
--- a/git_help.docx
+++ b/git_help.docx
@@ -480,7 +480,31 @@
             <w:sz w:val="40"/>
             <w:szCs w:val="40"/>
           </w:rPr>
-          <w:t>What is git?</w:t>
+          <w:t xml:space="preserve">What is </w:t>
+        </w:r>
+        <w:r>
+          <w:rPr>
+            <w:rStyle w:val="a3"/>
+            <w:b/>
+            <w:bCs/>
+            <w:i/>
+            <w:iCs/>
+            <w:sz w:val="40"/>
+            <w:szCs w:val="40"/>
+          </w:rPr>
+          <w:t>g</w:t>
+        </w:r>
+        <w:r>
+          <w:rPr>
+            <w:rStyle w:val="a3"/>
+            <w:b/>
+            <w:bCs/>
+            <w:i/>
+            <w:iCs/>
+            <w:sz w:val="40"/>
+            <w:szCs w:val="40"/>
+          </w:rPr>
+          <w:t>it?</w:t>
         </w:r>
       </w:hyperlink>
     </w:p>
@@ -507,7 +531,55 @@
             <w:sz w:val="40"/>
             <w:szCs w:val="40"/>
           </w:rPr>
-          <w:t>How does git wor</w:t>
+          <w:t>How do</w:t>
+        </w:r>
+        <w:r>
+          <w:rPr>
+            <w:rStyle w:val="a3"/>
+            <w:b/>
+            <w:bCs/>
+            <w:i/>
+            <w:iCs/>
+            <w:sz w:val="40"/>
+            <w:szCs w:val="40"/>
+          </w:rPr>
+          <w:t>e</w:t>
+        </w:r>
+        <w:r>
+          <w:rPr>
+            <w:rStyle w:val="a3"/>
+            <w:b/>
+            <w:bCs/>
+            <w:i/>
+            <w:iCs/>
+            <w:sz w:val="40"/>
+            <w:szCs w:val="40"/>
+          </w:rPr>
+          <w:t xml:space="preserve">s git </w:t>
+        </w:r>
+        <w:r>
+          <w:rPr>
+            <w:rStyle w:val="a3"/>
+            <w:b/>
+            <w:bCs/>
+            <w:i/>
+            <w:iCs/>
+            <w:sz w:val="40"/>
+            <w:szCs w:val="40"/>
+          </w:rPr>
+          <w:t>w</w:t>
+        </w:r>
+        <w:r>
+          <w:rPr>
+            <w:rStyle w:val="a3"/>
+            <w:b/>
+            <w:bCs/>
+            <w:i/>
+            <w:iCs/>
+            <w:sz w:val="40"/>
+            <w:szCs w:val="40"/>
+          </w:rPr>
+          <w:t>or</w:t>
         </w:r>
         <w:r>
           <w:rPr>
@@ -531,7 +603,19 @@
             <w:sz w:val="40"/>
             <w:szCs w:val="40"/>
           </w:rPr>
-          <w:t>ing?</w:t>
+          <w:t>i</w:t>
+        </w:r>
+        <w:r>
+          <w:rPr>
+            <w:rStyle w:val="a3"/>
+            <w:b/>
+            <w:bCs/>
+            <w:i/>
+            <w:iCs/>
+            <w:sz w:val="40"/>
+            <w:szCs w:val="40"/>
+          </w:rPr>
+          <w:t>ng?</w:t>
         </w:r>
       </w:hyperlink>
     </w:p>
@@ -609,8 +693,22 @@
             <w:sz w:val="40"/>
             <w:szCs w:val="40"/>
           </w:rPr>
-          <w:t xml:space="preserve"> Init</w:t>
-        </w:r>
+          <w:t xml:space="preserve"> Ini</w:t>
+        </w:r>
+        <w:bookmarkStart w:id="0" w:name="_GoBack"/>
+        <w:r>
+          <w:rPr>
+            <w:rStyle w:val="a3"/>
+            <w:b/>
+            <w:bCs/>
+            <w:i/>
+            <w:iCs/>
+            <w:sz w:val="40"/>
+            <w:szCs w:val="40"/>
+          </w:rPr>
+          <w:t>t</w:t>
+        </w:r>
+        <w:bookmarkEnd w:id="0"/>
         <w:r>
           <w:rPr>
             <w:rStyle w:val="a3"/>
@@ -658,10 +756,19 @@
           <w:sz w:val="40"/>
           <w:szCs w:val="40"/>
         </w:rPr>
-        <w:t>Git Baiscs</w:t>
-      </w:r>
-      <w:bookmarkStart w:id="0" w:name="_GoBack"/>
-      <w:bookmarkEnd w:id="0"/>
+        <w:t xml:space="preserve">Git </w:t>
+      </w:r>
+      <w:r>
+        <w:rPr>
+          <w:b/>
+          <w:bCs/>
+          <w:i/>
+          <w:iCs/>
+          <w:sz w:val="40"/>
+          <w:szCs w:val="40"/>
+        </w:rPr>
+        <w:t>Basics</w:t>
+      </w:r>
     </w:p>
     <w:p>
       <w:pPr>

</xml_diff>